<commit_message>
papildytas git instructions failas
</commit_message>
<xml_diff>
--- a/Git instructions.docx
+++ b/Git instructions.docx
@@ -530,7 +530,7 @@
           <w:ilvl w:val="0"/>
           <w:numId w:val="0"/>
         </w:numPr>
-        <w:overflowPunct w:val="false"/>
+        <w:overflowPunct w:val="true"/>
         <w:jc w:val="left"/>
         <w:rPr/>
       </w:pPr>
@@ -2295,14 +2295,7 @@
           <w:b w:val="false"/>
           <w:bCs w:val="false"/>
         </w:rPr>
-        <w:t>2</w:t>
-      </w:r>
-      <w:r>
-        <w:rPr>
-          <w:b w:val="false"/>
-          <w:bCs w:val="false"/>
-        </w:rPr>
-        <w:t xml:space="preserve">. </w:t>
+        <w:t xml:space="preserve">2. </w:t>
       </w:r>
       <w:r>
         <w:rPr>
@@ -2317,16 +2310,7 @@
         <w:br/>
         <w:t>4. Pasirinkite collaborators</w:t>
         <w:br/>
-        <w:t xml:space="preserve">5. Pridėkite </w:t>
-      </w:r>
-      <w:r>
-        <w:rPr>
-          <w:b w:val="false"/>
-          <w:bCs w:val="false"/>
-          <w:sz w:val="24"/>
-          <w:szCs w:val="24"/>
-        </w:rPr>
-        <w:t>į laukelį zigmantasvcs</w:t>
+        <w:t>5. Pridėkite į laukelį zigmantasvcs</w:t>
       </w:r>
     </w:p>
     <w:p>
@@ -2416,88 +2400,124 @@
     <w:p>
       <w:pPr>
         <w:pStyle w:val="Normal"/>
-        <w:rPr>
-          <w:b w:val="false"/>
-          <w:b w:val="false"/>
-          <w:bCs w:val="false"/>
-          <w:i w:val="false"/>
+        <w:rPr/>
+      </w:pPr>
+      <w:r>
+        <w:rPr>
+          <w:b w:val="false"/>
+          <w:bCs w:val="false"/>
+          <w:i w:val="false"/>
+          <w:iCs w:val="false"/>
+          <w:sz w:val="24"/>
+          <w:szCs w:val="24"/>
+          <w:lang w:val="lt-LT"/>
+        </w:rPr>
+        <w:t>Atlikus bet kokius pakeitimus, atsidarome git bash (MAC atveju Terminal) aplikaciją, įsitikiname, kad esame savo lokalioje repositorijoje ir vedame 3 komandas:</w:t>
+      </w:r>
+    </w:p>
+    <w:p>
+      <w:pPr>
+        <w:pStyle w:val="Normal"/>
+        <w:rPr/>
+      </w:pPr>
+      <w:r>
+        <w:rPr>
+          <w:b w:val="false"/>
+          <w:bCs w:val="false"/>
+          <w:i w:val="false"/>
+          <w:iCs w:val="false"/>
+          <w:sz w:val="24"/>
+          <w:szCs w:val="24"/>
+          <w:lang w:val="lt-LT"/>
+        </w:rPr>
+        <w:t>mac: atsidarius terminalą vedame komandas:</w:t>
+      </w:r>
+    </w:p>
+    <w:p>
+      <w:pPr>
+        <w:pStyle w:val="Normal"/>
+        <w:rPr/>
+      </w:pPr>
+      <w:r>
+        <w:rPr>
+          <w:b w:val="false"/>
+          <w:bCs w:val="false"/>
+          <w:i w:val="false"/>
+          <w:iCs w:val="false"/>
+          <w:sz w:val="24"/>
+          <w:szCs w:val="24"/>
+          <w:lang w:val="lt-LT"/>
+        </w:rPr>
+        <w:t>1. ls (tam, kad pasižiūrėti katalogus) jei matosi reikiami katalogai einam toliau</w:t>
+      </w:r>
+    </w:p>
+    <w:p>
+      <w:pPr>
+        <w:pStyle w:val="Normal"/>
+        <w:rPr/>
+      </w:pPr>
+      <w:r>
+        <w:rPr>
+          <w:b w:val="false"/>
+          <w:bCs w:val="false"/>
+          <w:i w:val="false"/>
+          <w:iCs w:val="false"/>
+          <w:sz w:val="24"/>
+          <w:szCs w:val="24"/>
+          <w:lang w:val="lt-LT"/>
+        </w:rPr>
+        <w:t>2. cd desktop</w:t>
+      </w:r>
+    </w:p>
+    <w:p>
+      <w:pPr>
+        <w:pStyle w:val="Normal"/>
+        <w:rPr/>
+      </w:pPr>
+      <w:r>
+        <w:rPr>
+          <w:b w:val="false"/>
+          <w:bCs w:val="false"/>
+          <w:i w:val="false"/>
+          <w:iCs w:val="false"/>
+          <w:sz w:val="24"/>
+          <w:szCs w:val="24"/>
+          <w:lang w:val="lt-LT"/>
+        </w:rPr>
+        <w:t>3. cd projekto_katalogas</w:t>
+      </w:r>
+    </w:p>
+    <w:p>
+      <w:pPr>
+        <w:pStyle w:val="Normal"/>
+        <w:rPr>
+          <w:b/>
+          <w:b/>
+          <w:bCs/>
+        </w:rPr>
+      </w:pPr>
+      <w:r>
+        <w:rPr>
+          <w:b/>
+          <w:bCs/>
           <w:i w:val="false"/>
           <w:iCs w:val="false"/>
           <w:sz w:val="24"/>
           <w:szCs w:val="24"/>
           <w:lang w:val="en-US"/>
         </w:rPr>
-      </w:pPr>
-      <w:r>
-        <w:rPr>
-          <w:b w:val="false"/>
-          <w:bCs w:val="false"/>
-          <w:i w:val="false"/>
-          <w:iCs w:val="false"/>
-          <w:sz w:val="24"/>
-          <w:szCs w:val="24"/>
-          <w:lang w:val="lt-LT"/>
-        </w:rPr>
-        <w:t>Atlikus bet kokius pakeitimus, atsidarome git bash (MAC atveju Terminal) aplikaciją, įsitikiname, kad esame savo lokalioje repositorijoje ir vedame 3 komandas:</w:t>
-      </w:r>
-    </w:p>
-    <w:p>
-      <w:pPr>
-        <w:pStyle w:val="Normal"/>
-        <w:rPr>
-          <w:b w:val="false"/>
-          <w:b w:val="false"/>
-          <w:bCs w:val="false"/>
-          <w:i w:val="false"/>
-          <w:i w:val="false"/>
-          <w:iCs w:val="false"/>
-          <w:sz w:val="24"/>
-          <w:szCs w:val="24"/>
-          <w:lang w:val="en-US"/>
-        </w:rPr>
-      </w:pPr>
-      <w:r>
-        <w:rPr>
-          <w:b w:val="false"/>
-          <w:bCs w:val="false"/>
-          <w:i w:val="false"/>
-          <w:iCs w:val="false"/>
-          <w:sz w:val="24"/>
-          <w:szCs w:val="24"/>
-          <w:lang w:val="lt-LT"/>
-        </w:rPr>
-        <w:t xml:space="preserve">1. </w:t>
-      </w:r>
-      <w:r>
-        <w:rPr>
+        <w:t>4. git pull origin master</w:t>
+      </w:r>
+    </w:p>
+    <w:p>
+      <w:pPr>
+        <w:pStyle w:val="Normal"/>
+        <w:rPr>
+          <w:b/>
           <w:b/>
           <w:bCs/>
-          <w:i w:val="false"/>
-          <w:iCs w:val="false"/>
-          <w:sz w:val="24"/>
-          <w:szCs w:val="24"/>
-          <w:lang w:val="lt-LT"/>
-        </w:rPr>
-        <w:t>git add .</w:t>
-      </w:r>
-    </w:p>
-    <w:p>
-      <w:pPr>
-        <w:pStyle w:val="Normal"/>
-        <w:rPr/>
-      </w:pPr>
-      <w:r>
-        <w:rPr>
-          <w:b w:val="false"/>
-          <w:bCs w:val="false"/>
-          <w:i w:val="false"/>
-          <w:iCs w:val="false"/>
-          <w:sz w:val="24"/>
-          <w:szCs w:val="24"/>
-          <w:lang w:val="lt-LT"/>
-        </w:rPr>
-        <w:t xml:space="preserve">2. </w:t>
-      </w:r>
+        </w:rPr>
+      </w:pPr>
       <w:r>
         <w:rPr>
           <w:b/>
@@ -2508,35 +2528,7 @@
           <w:szCs w:val="24"/>
           <w:lang w:val="lt-LT"/>
         </w:rPr>
-        <w:t>git commit -m “pridetas namu darbas arba bet koks kitas tekstas susijęs su pakeitimais“</w:t>
-      </w:r>
-    </w:p>
-    <w:p>
-      <w:pPr>
-        <w:pStyle w:val="Normal"/>
-        <w:rPr>
-          <w:b w:val="false"/>
-          <w:b w:val="false"/>
-          <w:bCs w:val="false"/>
-          <w:i w:val="false"/>
-          <w:i w:val="false"/>
-          <w:iCs w:val="false"/>
-          <w:sz w:val="24"/>
-          <w:szCs w:val="24"/>
-          <w:lang w:val="en-US"/>
-        </w:rPr>
-      </w:pPr>
-      <w:r>
-        <w:rPr>
-          <w:b w:val="false"/>
-          <w:bCs w:val="false"/>
-          <w:i w:val="false"/>
-          <w:iCs w:val="false"/>
-          <w:sz w:val="24"/>
-          <w:szCs w:val="24"/>
-          <w:lang w:val="lt-LT"/>
-        </w:rPr>
-        <w:t xml:space="preserve">3. </w:t>
+        <w:t>5</w:t>
       </w:r>
       <w:r>
         <w:rPr>
@@ -2548,7 +2540,75 @@
           <w:szCs w:val="24"/>
           <w:lang w:val="lt-LT"/>
         </w:rPr>
-        <w:t>git push origin master</w:t>
+        <w:t>. git add .</w:t>
+      </w:r>
+    </w:p>
+    <w:p>
+      <w:pPr>
+        <w:pStyle w:val="Normal"/>
+        <w:rPr>
+          <w:b/>
+          <w:b/>
+          <w:bCs/>
+        </w:rPr>
+      </w:pPr>
+      <w:r>
+        <w:rPr>
+          <w:b/>
+          <w:bCs/>
+          <w:i w:val="false"/>
+          <w:iCs w:val="false"/>
+          <w:sz w:val="24"/>
+          <w:szCs w:val="24"/>
+          <w:lang w:val="lt-LT"/>
+        </w:rPr>
+        <w:t>6</w:t>
+      </w:r>
+      <w:r>
+        <w:rPr>
+          <w:b/>
+          <w:bCs/>
+          <w:i w:val="false"/>
+          <w:iCs w:val="false"/>
+          <w:sz w:val="24"/>
+          <w:szCs w:val="24"/>
+          <w:lang w:val="lt-LT"/>
+        </w:rPr>
+        <w:t>. git commit -m “pridetas namu darbas arba bet koks kitas tekstas susijęs su pakeitimais“</w:t>
+      </w:r>
+    </w:p>
+    <w:p>
+      <w:pPr>
+        <w:pStyle w:val="Normal"/>
+        <w:rPr>
+          <w:b/>
+          <w:b/>
+          <w:bCs/>
+        </w:rPr>
+      </w:pPr>
+      <w:r>
+        <w:rPr>
+          <w:b/>
+          <w:bCs/>
+          <w:i w:val="false"/>
+          <w:iCs w:val="false"/>
+          <w:sz w:val="24"/>
+          <w:szCs w:val="24"/>
+          <w:lang w:val="lt-LT"/>
+        </w:rPr>
+        <w:t>7</w:t>
+      </w:r>
+      <w:r>
+        <w:rPr>
+          <w:b/>
+          <w:bCs/>
+          <w:i w:val="false"/>
+          <w:iCs w:val="false"/>
+          <w:sz w:val="24"/>
+          <w:szCs w:val="24"/>
+          <w:lang w:val="lt-LT"/>
+        </w:rPr>
+        <w:t>. git push origin master</w:t>
       </w:r>
     </w:p>
     <w:p>
@@ -2815,7 +2875,7 @@
     <w:qFormat/>
     <w:pPr>
       <w:widowControl/>
-      <w:overflowPunct w:val="false"/>
+      <w:overflowPunct w:val="true"/>
       <w:bidi w:val="0"/>
       <w:jc w:val="left"/>
     </w:pPr>

</xml_diff>